<commit_message>
updated version in version history table
</commit_message>
<xml_diff>
--- a/Online Core Banking Software Requirements Specifications Document.docx
+++ b/Online Core Banking Software Requirements Specifications Document.docx
@@ -406,6 +406,13 @@
     </w:p>
     <w:sdt>
       <w:sdtPr>
+        <w:rPr>
+          <w:rFonts w:asciiTheme="minorHAnsi" w:eastAsiaTheme="minorHAnsi" w:hAnsiTheme="minorHAnsi" w:cstheme="minorBidi"/>
+          <w:color w:val="auto"/>
+          <w:sz w:val="22"/>
+          <w:szCs w:val="22"/>
+          <w:lang w:val="en-IN"/>
+        </w:rPr>
         <w:id w:val="-1060941447"/>
         <w:docPartObj>
           <w:docPartGallery w:val="Table of Contents"/>
@@ -414,14 +421,9 @@
       </w:sdtPr>
       <w:sdtEndPr>
         <w:rPr>
-          <w:rFonts w:asciiTheme="minorHAnsi" w:eastAsiaTheme="minorHAnsi" w:hAnsiTheme="minorHAnsi" w:cstheme="minorBidi"/>
           <w:b/>
           <w:bCs/>
           <w:noProof/>
-          <w:color w:val="auto"/>
-          <w:sz w:val="22"/>
-          <w:szCs w:val="22"/>
-          <w:lang w:val="en-IN"/>
         </w:rPr>
       </w:sdtEndPr>
       <w:sdtContent>
@@ -1651,12 +1653,17 @@
           <w:p>
             <w:pPr>
               <w:rPr>
-                <w:b/>
-                <w:bCs/>
                 <w:sz w:val="24"/>
                 <w:szCs w:val="24"/>
               </w:rPr>
             </w:pPr>
+            <w:r>
+              <w:rPr>
+                <w:sz w:val="24"/>
+                <w:szCs w:val="24"/>
+              </w:rPr>
+              <w:t>Meganadh</w:t>
+            </w:r>
           </w:p>
         </w:tc>
         <w:tc>
@@ -1666,12 +1673,17 @@
           <w:p>
             <w:pPr>
               <w:rPr>
-                <w:b/>
-                <w:bCs/>
                 <w:sz w:val="24"/>
                 <w:szCs w:val="24"/>
               </w:rPr>
             </w:pPr>
+            <w:r>
+              <w:rPr>
+                <w:sz w:val="24"/>
+                <w:szCs w:val="24"/>
+              </w:rPr>
+              <w:t>14-Mar-2022</w:t>
+            </w:r>
           </w:p>
         </w:tc>
         <w:tc>
@@ -1681,12 +1693,17 @@
           <w:p>
             <w:pPr>
               <w:rPr>
-                <w:b/>
-                <w:bCs/>
                 <w:sz w:val="24"/>
                 <w:szCs w:val="24"/>
               </w:rPr>
             </w:pPr>
+            <w:r>
+              <w:rPr>
+                <w:sz w:val="24"/>
+                <w:szCs w:val="24"/>
+              </w:rPr>
+              <w:t>something</w:t>
+            </w:r>
           </w:p>
         </w:tc>
         <w:tc>
@@ -1696,12 +1713,17 @@
           <w:p>
             <w:pPr>
               <w:rPr>
-                <w:b/>
-                <w:bCs/>
                 <w:sz w:val="24"/>
                 <w:szCs w:val="24"/>
               </w:rPr>
             </w:pPr>
+            <w:r>
+              <w:rPr>
+                <w:sz w:val="24"/>
+                <w:szCs w:val="24"/>
+              </w:rPr>
+              <w:t>1.0</w:t>
+            </w:r>
           </w:p>
         </w:tc>
       </w:tr>

</xml_diff>